<commit_message>
- Committed experiments till node sizes up to 2500 (except Holme and Kim)
</commit_message>
<xml_diff>
--- a/Experiments/Influential Node Prediction Study Design.docx
+++ b/Experiments/Influential Node Prediction Study Design.docx
@@ -4,6 +4,7 @@
   <w:body>
     <w:p>
       <w:pPr>
+        <w:spacing w:after="0" w:line="360" w:lineRule="auto"/>
         <w:jc w:val="center"/>
         <w:rPr>
           <w:b/>
@@ -24,7 +25,7 @@
     </w:p>
     <w:p>
       <w:pPr>
-        <w:spacing w:line="240" w:lineRule="auto"/>
+        <w:spacing w:after="0" w:line="360" w:lineRule="auto"/>
         <w:rPr>
           <w:b/>
           <w:bCs/>
@@ -33,7 +34,7 @@
     </w:p>
     <w:p>
       <w:pPr>
-        <w:spacing w:line="240" w:lineRule="auto"/>
+        <w:spacing w:after="0" w:line="360" w:lineRule="auto"/>
         <w:rPr>
           <w:b/>
           <w:bCs/>
@@ -54,18 +55,10 @@
           <w:ilvl w:val="0"/>
           <w:numId w:val="2"/>
         </w:numPr>
-        <w:spacing w:line="240" w:lineRule="auto"/>
-      </w:pPr>
-      <w:r>
-        <w:t>Graph type selection: Random, Scale free, Small-world and SF &amp; SW (</w:t>
-      </w:r>
-      <w:proofErr w:type="spellStart"/>
-      <w:r>
-        <w:t>Holme</w:t>
-      </w:r>
-      <w:proofErr w:type="spellEnd"/>
-      <w:r>
-        <w:t xml:space="preserve"> &amp; Kim)</w:t>
+        <w:spacing w:after="0" w:line="360" w:lineRule="auto"/>
+      </w:pPr>
+      <w:r>
+        <w:t>Graph type selection: Random, Scale free, Small-world and SF &amp; SW (Holme &amp; Kim)</w:t>
       </w:r>
     </w:p>
     <w:p>
@@ -74,7 +67,7 @@
           <w:ilvl w:val="0"/>
           <w:numId w:val="2"/>
         </w:numPr>
-        <w:spacing w:line="240" w:lineRule="auto"/>
+        <w:spacing w:after="0" w:line="360" w:lineRule="auto"/>
       </w:pPr>
       <w:r>
         <w:t>Graph sizes in 3 settings:</w:t>
@@ -86,7 +79,7 @@
           <w:ilvl w:val="1"/>
           <w:numId w:val="2"/>
         </w:numPr>
-        <w:spacing w:line="240" w:lineRule="auto"/>
+        <w:spacing w:after="0" w:line="360" w:lineRule="auto"/>
       </w:pPr>
       <w:r>
         <w:t>30, 35, … 50</w:t>
@@ -98,7 +91,7 @@
           <w:ilvl w:val="1"/>
           <w:numId w:val="2"/>
         </w:numPr>
-        <w:spacing w:line="240" w:lineRule="auto"/>
+        <w:spacing w:after="0" w:line="360" w:lineRule="auto"/>
       </w:pPr>
       <w:r>
         <w:t>100, 200, ..., 4500</w:t>
@@ -110,7 +103,7 @@
           <w:ilvl w:val="1"/>
           <w:numId w:val="2"/>
         </w:numPr>
-        <w:spacing w:line="240" w:lineRule="auto"/>
+        <w:spacing w:after="0" w:line="360" w:lineRule="auto"/>
       </w:pPr>
       <w:r>
         <w:t>5000, 6000, ..., 10000</w:t>
@@ -118,7 +111,7 @@
     </w:p>
     <w:p>
       <w:pPr>
-        <w:spacing w:line="240" w:lineRule="auto"/>
+        <w:spacing w:after="0" w:line="360" w:lineRule="auto"/>
         <w:rPr>
           <w:b/>
           <w:bCs/>
@@ -145,7 +138,7 @@
           <w:ilvl w:val="0"/>
           <w:numId w:val="3"/>
         </w:numPr>
-        <w:spacing w:line="240" w:lineRule="auto"/>
+        <w:spacing w:after="0" w:line="360" w:lineRule="auto"/>
       </w:pPr>
       <w:r>
         <w:t xml:space="preserve">Network </w:t>
@@ -163,7 +156,7 @@
           <w:ilvl w:val="1"/>
           <w:numId w:val="3"/>
         </w:numPr>
-        <w:spacing w:line="240" w:lineRule="auto"/>
+        <w:spacing w:after="0" w:line="360" w:lineRule="auto"/>
         <w:sectPr>
           <w:pgSz w:w="12240" w:h="15840"/>
           <w:pgMar w:top="1440" w:right="1440" w:bottom="1440" w:left="1440" w:header="720" w:footer="720" w:gutter="0"/>
@@ -178,7 +171,7 @@
           <w:ilvl w:val="1"/>
           <w:numId w:val="3"/>
         </w:numPr>
-        <w:spacing w:line="240" w:lineRule="auto"/>
+        <w:spacing w:after="0" w:line="360" w:lineRule="auto"/>
       </w:pPr>
       <w:r>
         <w:lastRenderedPageBreak/>
@@ -191,7 +184,7 @@
           <w:ilvl w:val="1"/>
           <w:numId w:val="3"/>
         </w:numPr>
-        <w:spacing w:line="240" w:lineRule="auto"/>
+        <w:spacing w:after="0" w:line="360" w:lineRule="auto"/>
       </w:pPr>
       <w:r>
         <w:t>No. of Edges</w:t>
@@ -203,7 +196,7 @@
           <w:ilvl w:val="1"/>
           <w:numId w:val="3"/>
         </w:numPr>
-        <w:spacing w:line="240" w:lineRule="auto"/>
+        <w:spacing w:after="0" w:line="360" w:lineRule="auto"/>
       </w:pPr>
       <w:r>
         <w:t>Edge-Degree Ratio</w:t>
@@ -215,7 +208,7 @@
           <w:ilvl w:val="1"/>
           <w:numId w:val="3"/>
         </w:numPr>
-        <w:spacing w:line="240" w:lineRule="auto"/>
+        <w:spacing w:after="0" w:line="360" w:lineRule="auto"/>
       </w:pPr>
       <w:r>
         <w:t>Max. Degree</w:t>
@@ -227,7 +220,7 @@
           <w:ilvl w:val="1"/>
           <w:numId w:val="3"/>
         </w:numPr>
-        <w:spacing w:line="240" w:lineRule="auto"/>
+        <w:spacing w:after="0" w:line="360" w:lineRule="auto"/>
       </w:pPr>
       <w:r>
         <w:lastRenderedPageBreak/>
@@ -240,7 +233,7 @@
           <w:ilvl w:val="1"/>
           <w:numId w:val="3"/>
         </w:numPr>
-        <w:spacing w:line="240" w:lineRule="auto"/>
+        <w:spacing w:after="0" w:line="360" w:lineRule="auto"/>
       </w:pPr>
       <w:r>
         <w:t>Clustering Coefficient</w:t>
@@ -252,7 +245,7 @@
           <w:ilvl w:val="1"/>
           <w:numId w:val="3"/>
         </w:numPr>
-        <w:spacing w:line="240" w:lineRule="auto"/>
+        <w:spacing w:after="0" w:line="360" w:lineRule="auto"/>
       </w:pPr>
       <w:r>
         <w:t>Diameter</w:t>
@@ -264,9 +257,10 @@
           <w:ilvl w:val="1"/>
           <w:numId w:val="3"/>
         </w:numPr>
-        <w:spacing w:line="240" w:lineRule="auto"/>
-      </w:pPr>
-      <w:r>
+        <w:spacing w:after="0" w:line="360" w:lineRule="auto"/>
+      </w:pPr>
+      <w:r>
+        <w:lastRenderedPageBreak/>
         <w:t>Density</w:t>
       </w:r>
     </w:p>
@@ -276,10 +270,9 @@
           <w:ilvl w:val="1"/>
           <w:numId w:val="3"/>
         </w:numPr>
-        <w:spacing w:line="240" w:lineRule="auto"/>
-      </w:pPr>
-      <w:r>
-        <w:lastRenderedPageBreak/>
+        <w:spacing w:after="0" w:line="360" w:lineRule="auto"/>
+      </w:pPr>
+      <w:r>
         <w:t>Distance</w:t>
       </w:r>
     </w:p>
@@ -289,7 +282,7 @@
           <w:ilvl w:val="1"/>
           <w:numId w:val="3"/>
         </w:numPr>
-        <w:spacing w:line="240" w:lineRule="auto"/>
+        <w:spacing w:after="0" w:line="360" w:lineRule="auto"/>
       </w:pPr>
       <w:r>
         <w:t>No. of Triads</w:t>
@@ -301,7 +294,7 @@
           <w:ilvl w:val="1"/>
           <w:numId w:val="3"/>
         </w:numPr>
-        <w:spacing w:line="240" w:lineRule="auto"/>
+        <w:spacing w:after="0" w:line="360" w:lineRule="auto"/>
       </w:pPr>
       <w:r>
         <w:t>Assortativity</w:t>
@@ -313,7 +306,7 @@
           <w:ilvl w:val="1"/>
           <w:numId w:val="3"/>
         </w:numPr>
-        <w:spacing w:line="240" w:lineRule="auto"/>
+        <w:spacing w:after="0" w:line="360" w:lineRule="auto"/>
       </w:pPr>
       <w:r>
         <w:t>Graph Girth</w:t>
@@ -325,7 +318,7 @@
           <w:ilvl w:val="0"/>
           <w:numId w:val="3"/>
         </w:numPr>
-        <w:spacing w:line="240" w:lineRule="auto"/>
+        <w:spacing w:after="0" w:line="360" w:lineRule="auto"/>
         <w:sectPr>
           <w:type w:val="continuous"/>
           <w:pgSz w:w="12240" w:h="15840"/>
@@ -341,7 +334,7 @@
           <w:ilvl w:val="0"/>
           <w:numId w:val="3"/>
         </w:numPr>
-        <w:spacing w:line="240" w:lineRule="auto"/>
+        <w:spacing w:after="0" w:line="360" w:lineRule="auto"/>
       </w:pPr>
       <w:r>
         <w:lastRenderedPageBreak/>
@@ -360,7 +353,7 @@
           <w:ilvl w:val="1"/>
           <w:numId w:val="3"/>
         </w:numPr>
-        <w:spacing w:line="240" w:lineRule="auto"/>
+        <w:spacing w:after="0" w:line="360" w:lineRule="auto"/>
         <w:sectPr>
           <w:type w:val="continuous"/>
           <w:pgSz w:w="12240" w:h="15840"/>
@@ -376,7 +369,7 @@
           <w:ilvl w:val="1"/>
           <w:numId w:val="3"/>
         </w:numPr>
-        <w:spacing w:line="240" w:lineRule="auto"/>
+        <w:spacing w:after="0" w:line="360" w:lineRule="auto"/>
       </w:pPr>
       <w:r>
         <w:lastRenderedPageBreak/>
@@ -389,7 +382,7 @@
           <w:ilvl w:val="1"/>
           <w:numId w:val="3"/>
         </w:numPr>
-        <w:spacing w:line="240" w:lineRule="auto"/>
+        <w:spacing w:after="0" w:line="360" w:lineRule="auto"/>
       </w:pPr>
       <w:r>
         <w:t>Closeness</w:t>
@@ -401,22 +394,22 @@
           <w:ilvl w:val="1"/>
           <w:numId w:val="3"/>
         </w:numPr>
-        <w:spacing w:line="240" w:lineRule="auto"/>
+        <w:spacing w:after="0" w:line="360" w:lineRule="auto"/>
+      </w:pPr>
+      <w:r>
+        <w:t>Betweenness</w:t>
+      </w:r>
+    </w:p>
+    <w:p>
+      <w:pPr>
+        <w:numPr>
+          <w:ilvl w:val="1"/>
+          <w:numId w:val="3"/>
+        </w:numPr>
+        <w:spacing w:after="0" w:line="360" w:lineRule="auto"/>
       </w:pPr>
       <w:r>
         <w:lastRenderedPageBreak/>
-        <w:t>Betweenness</w:t>
-      </w:r>
-    </w:p>
-    <w:p>
-      <w:pPr>
-        <w:numPr>
-          <w:ilvl w:val="1"/>
-          <w:numId w:val="3"/>
-        </w:numPr>
-        <w:spacing w:line="240" w:lineRule="auto"/>
-      </w:pPr>
-      <w:r>
         <w:t>Eigenvalue Centrality</w:t>
       </w:r>
     </w:p>
@@ -426,22 +419,22 @@
           <w:ilvl w:val="1"/>
           <w:numId w:val="3"/>
         </w:numPr>
-        <w:spacing w:line="240" w:lineRule="auto"/>
+        <w:spacing w:after="0" w:line="360" w:lineRule="auto"/>
+      </w:pPr>
+      <w:r>
+        <w:t>Eccentricity</w:t>
+      </w:r>
+    </w:p>
+    <w:p>
+      <w:pPr>
+        <w:numPr>
+          <w:ilvl w:val="1"/>
+          <w:numId w:val="3"/>
+        </w:numPr>
+        <w:spacing w:after="0" w:line="360" w:lineRule="auto"/>
       </w:pPr>
       <w:r>
         <w:lastRenderedPageBreak/>
-        <w:t>Eccentricity</w:t>
-      </w:r>
-    </w:p>
-    <w:p>
-      <w:pPr>
-        <w:numPr>
-          <w:ilvl w:val="1"/>
-          <w:numId w:val="3"/>
-        </w:numPr>
-        <w:spacing w:line="240" w:lineRule="auto"/>
-      </w:pPr>
-      <w:r>
         <w:t>Page Rank</w:t>
       </w:r>
     </w:p>
@@ -451,7 +444,7 @@
           <w:ilvl w:val="0"/>
           <w:numId w:val="3"/>
         </w:numPr>
-        <w:spacing w:line="240" w:lineRule="auto"/>
+        <w:spacing w:after="0" w:line="360" w:lineRule="auto"/>
         <w:sectPr>
           <w:type w:val="continuous"/>
           <w:pgSz w:w="12240" w:h="15840"/>
@@ -467,7 +460,7 @@
           <w:ilvl w:val="0"/>
           <w:numId w:val="3"/>
         </w:numPr>
-        <w:spacing w:line="240" w:lineRule="auto"/>
+        <w:spacing w:after="0" w:line="360" w:lineRule="auto"/>
       </w:pPr>
       <w:r>
         <w:lastRenderedPageBreak/>
@@ -480,7 +473,7 @@
           <w:ilvl w:val="1"/>
           <w:numId w:val="3"/>
         </w:numPr>
-        <w:spacing w:line="240" w:lineRule="auto"/>
+        <w:spacing w:after="0" w:line="360" w:lineRule="auto"/>
       </w:pPr>
       <w:r>
         <w:t>Optimal method for size up to 50 nodes</w:t>
@@ -492,7 +485,7 @@
           <w:ilvl w:val="1"/>
           <w:numId w:val="3"/>
         </w:numPr>
-        <w:spacing w:line="240" w:lineRule="auto"/>
+        <w:spacing w:after="0" w:line="360" w:lineRule="auto"/>
       </w:pPr>
       <w:r>
         <w:t>Greedy method for size over 50 nodes</w:t>
@@ -504,7 +497,7 @@
           <w:ilvl w:val="0"/>
           <w:numId w:val="3"/>
         </w:numPr>
-        <w:spacing w:line="240" w:lineRule="auto"/>
+        <w:spacing w:after="0" w:line="360" w:lineRule="auto"/>
       </w:pPr>
       <w:r>
         <w:t xml:space="preserve">Time taken for each </w:t>
@@ -522,7 +515,7 @@
           <w:ilvl w:val="0"/>
           <w:numId w:val="3"/>
         </w:numPr>
-        <w:spacing w:line="240" w:lineRule="auto"/>
+        <w:spacing w:after="0" w:line="360" w:lineRule="auto"/>
       </w:pPr>
       <w:r>
         <w:t>Label top ‘k’</w:t>
@@ -547,7 +540,7 @@
           <w:ilvl w:val="2"/>
           <w:numId w:val="3"/>
         </w:numPr>
-        <w:spacing w:line="240" w:lineRule="auto"/>
+        <w:spacing w:after="0" w:line="360" w:lineRule="auto"/>
         <w:sectPr>
           <w:type w:val="continuous"/>
           <w:pgSz w:w="12240" w:h="15840"/>
@@ -563,7 +556,7 @@
           <w:ilvl w:val="1"/>
           <w:numId w:val="3"/>
         </w:numPr>
-        <w:spacing w:line="240" w:lineRule="auto"/>
+        <w:spacing w:after="0" w:line="360" w:lineRule="auto"/>
       </w:pPr>
       <w:r>
         <w:lastRenderedPageBreak/>
@@ -576,7 +569,7 @@
           <w:ilvl w:val="1"/>
           <w:numId w:val="3"/>
         </w:numPr>
-        <w:spacing w:line="240" w:lineRule="auto"/>
+        <w:spacing w:after="0" w:line="360" w:lineRule="auto"/>
       </w:pPr>
       <w:r>
         <w:t>By Closeness</w:t>
@@ -588,7 +581,7 @@
           <w:ilvl w:val="1"/>
           <w:numId w:val="3"/>
         </w:numPr>
-        <w:spacing w:line="240" w:lineRule="auto"/>
+        <w:spacing w:after="0" w:line="360" w:lineRule="auto"/>
       </w:pPr>
       <w:r>
         <w:t>By Betweenness</w:t>
@@ -600,7 +593,7 @@
           <w:ilvl w:val="1"/>
           <w:numId w:val="3"/>
         </w:numPr>
-        <w:spacing w:line="240" w:lineRule="auto"/>
+        <w:spacing w:after="0" w:line="360" w:lineRule="auto"/>
       </w:pPr>
       <w:r>
         <w:lastRenderedPageBreak/>
@@ -613,7 +606,7 @@
           <w:ilvl w:val="1"/>
           <w:numId w:val="3"/>
         </w:numPr>
-        <w:spacing w:line="240" w:lineRule="auto"/>
+        <w:spacing w:after="0" w:line="360" w:lineRule="auto"/>
       </w:pPr>
       <w:r>
         <w:t>By Page Rank</w:t>
@@ -621,7 +614,7 @@
     </w:p>
     <w:p>
       <w:pPr>
-        <w:spacing w:line="240" w:lineRule="auto"/>
+        <w:spacing w:after="0" w:line="360" w:lineRule="auto"/>
         <w:sectPr>
           <w:type w:val="continuous"/>
           <w:pgSz w:w="12240" w:h="15840"/>
@@ -633,7 +626,7 @@
     </w:p>
     <w:p>
       <w:pPr>
-        <w:spacing w:line="240" w:lineRule="auto"/>
+        <w:spacing w:after="0" w:line="360" w:lineRule="auto"/>
         <w:rPr>
           <w:b/>
           <w:bCs/>
@@ -662,7 +655,7 @@
           <w:ilvl w:val="0"/>
           <w:numId w:val="5"/>
         </w:numPr>
-        <w:spacing w:line="240" w:lineRule="auto"/>
+        <w:spacing w:after="0" w:line="360" w:lineRule="auto"/>
       </w:pPr>
       <w:r>
         <w:t>Normalize traits</w:t>
@@ -675,7 +668,7 @@
           <w:ilvl w:val="0"/>
           <w:numId w:val="5"/>
         </w:numPr>
-        <w:spacing w:line="240" w:lineRule="auto"/>
+        <w:spacing w:after="0" w:line="360" w:lineRule="auto"/>
       </w:pPr>
       <w:r>
         <w:t xml:space="preserve">Training </w:t>
@@ -690,7 +683,7 @@
           <w:ilvl w:val="2"/>
           <w:numId w:val="3"/>
         </w:numPr>
-        <w:spacing w:line="240" w:lineRule="auto"/>
+        <w:spacing w:after="0" w:line="360" w:lineRule="auto"/>
         <w:sectPr>
           <w:type w:val="continuous"/>
           <w:pgSz w:w="12240" w:h="15840"/>
@@ -706,22 +699,14 @@
           <w:ilvl w:val="0"/>
           <w:numId w:val="6"/>
         </w:numPr>
-        <w:spacing w:line="240" w:lineRule="auto"/>
+        <w:spacing w:after="0" w:line="360" w:lineRule="auto"/>
       </w:pPr>
       <w:r>
         <w:lastRenderedPageBreak/>
         <w:t>Linear Regression</w:t>
       </w:r>
       <w:r>
-        <w:t xml:space="preserve"> (</w:t>
-      </w:r>
-      <w:proofErr w:type="spellStart"/>
-      <w:r>
-        <w:t>glm</w:t>
-      </w:r>
-      <w:proofErr w:type="spellEnd"/>
-      <w:r>
-        <w:t>)</w:t>
+        <w:t xml:space="preserve"> (glm)</w:t>
       </w:r>
     </w:p>
     <w:p>
@@ -730,19 +715,18 @@
           <w:ilvl w:val="0"/>
           <w:numId w:val="6"/>
         </w:numPr>
-        <w:spacing w:line="240" w:lineRule="auto"/>
-      </w:pPr>
-      <w:r>
+        <w:spacing w:after="0" w:line="360" w:lineRule="auto"/>
+      </w:pPr>
+      <w:r>
+        <w:lastRenderedPageBreak/>
         <w:t>Decision Trees</w:t>
       </w:r>
       <w:r>
         <w:t xml:space="preserve"> (</w:t>
       </w:r>
-      <w:proofErr w:type="spellStart"/>
       <w:r>
         <w:t>rpart</w:t>
       </w:r>
-      <w:proofErr w:type="spellEnd"/>
       <w:r>
         <w:t>)</w:t>
       </w:r>
@@ -753,21 +737,14 @@
           <w:ilvl w:val="0"/>
           <w:numId w:val="6"/>
         </w:numPr>
-        <w:spacing w:line="240" w:lineRule="auto"/>
-      </w:pPr>
-      <w:r>
+        <w:spacing w:after="0" w:line="360" w:lineRule="auto"/>
+      </w:pPr>
+      <w:r>
+        <w:lastRenderedPageBreak/>
         <w:t>Random Forest</w:t>
       </w:r>
       <w:r>
-        <w:t xml:space="preserve"> (</w:t>
-      </w:r>
-      <w:proofErr w:type="spellStart"/>
-      <w:r>
-        <w:t>randomForest</w:t>
-      </w:r>
-      <w:proofErr w:type="spellEnd"/>
-      <w:r>
-        <w:t>)</w:t>
+        <w:t xml:space="preserve"> (randomForest)</w:t>
       </w:r>
     </w:p>
     <w:p>
@@ -776,7 +753,7 @@
           <w:ilvl w:val="0"/>
           <w:numId w:val="6"/>
         </w:numPr>
-        <w:spacing w:line="240" w:lineRule="auto"/>
+        <w:spacing w:after="0" w:line="360" w:lineRule="auto"/>
       </w:pPr>
       <w:r>
         <w:t>S</w:t>
@@ -797,15 +774,7 @@
         <w:t>achines</w:t>
       </w:r>
       <w:r>
-        <w:t xml:space="preserve"> (</w:t>
-      </w:r>
-      <w:proofErr w:type="spellStart"/>
-      <w:r>
-        <w:t>svm</w:t>
-      </w:r>
-      <w:proofErr w:type="spellEnd"/>
-      <w:r>
-        <w:t>)</w:t>
+        <w:t xml:space="preserve"> (svm)</w:t>
       </w:r>
     </w:p>
     <w:p>
@@ -814,23 +783,16 @@
           <w:ilvl w:val="0"/>
           <w:numId w:val="6"/>
         </w:numPr>
-        <w:spacing w:line="240" w:lineRule="auto"/>
-      </w:pPr>
-      <w:r>
-        <w:lastRenderedPageBreak/>
+        <w:spacing w:after="0" w:line="360" w:lineRule="auto"/>
+      </w:pPr>
+      <w:r>
         <w:t>Neural Networks</w:t>
       </w:r>
       <w:r>
-        <w:t xml:space="preserve"> (</w:t>
-      </w:r>
-      <w:proofErr w:type="spellStart"/>
-      <w:r>
-        <w:t>avNNet</w:t>
-      </w:r>
-      <w:proofErr w:type="spellEnd"/>
-      <w:r>
-        <w:t>)</w:t>
-      </w:r>
+        <w:t xml:space="preserve"> (avNNet)</w:t>
+      </w:r>
+      <w:bookmarkStart w:id="0" w:name="_GoBack"/>
+      <w:bookmarkEnd w:id="0"/>
     </w:p>
     <w:p>
       <w:pPr>
@@ -838,9 +800,10 @@
           <w:ilvl w:val="0"/>
           <w:numId w:val="6"/>
         </w:numPr>
-        <w:spacing w:line="240" w:lineRule="auto"/>
-      </w:pPr>
-      <w:r>
+        <w:spacing w:after="0" w:line="360" w:lineRule="auto"/>
+      </w:pPr>
+      <w:r>
+        <w:lastRenderedPageBreak/>
         <w:t>Boosting</w:t>
       </w:r>
       <w:r>
@@ -853,7 +816,7 @@
           <w:ilvl w:val="0"/>
           <w:numId w:val="6"/>
         </w:numPr>
-        <w:spacing w:line="240" w:lineRule="auto"/>
+        <w:spacing w:after="0" w:line="360" w:lineRule="auto"/>
       </w:pPr>
       <w:r>
         <w:t xml:space="preserve">Deep Learning </w:t>
@@ -861,18 +824,16 @@
       <w:r>
         <w:t>(</w:t>
       </w:r>
-      <w:proofErr w:type="spellStart"/>
       <w:r>
         <w:t>mxnet</w:t>
       </w:r>
-      <w:proofErr w:type="spellEnd"/>
       <w:r>
         <w:t>)</w:t>
       </w:r>
     </w:p>
     <w:p>
       <w:pPr>
-        <w:spacing w:line="240" w:lineRule="auto"/>
+        <w:spacing w:after="0" w:line="360" w:lineRule="auto"/>
         <w:sectPr>
           <w:type w:val="continuous"/>
           <w:pgSz w:w="12240" w:h="15840"/>
@@ -889,7 +850,7 @@
           <w:ilvl w:val="0"/>
           <w:numId w:val="5"/>
         </w:numPr>
-        <w:spacing w:line="240" w:lineRule="auto"/>
+        <w:spacing w:after="0" w:line="360" w:lineRule="auto"/>
       </w:pPr>
       <w:r>
         <w:lastRenderedPageBreak/>
@@ -901,7 +862,7 @@
     </w:p>
     <w:p>
       <w:pPr>
-        <w:spacing w:line="240" w:lineRule="auto"/>
+        <w:spacing w:after="0" w:line="360" w:lineRule="auto"/>
         <w:rPr>
           <w:b/>
           <w:bCs/>
@@ -929,7 +890,7 @@
           <w:ilvl w:val="0"/>
           <w:numId w:val="8"/>
         </w:numPr>
-        <w:spacing w:line="240" w:lineRule="auto"/>
+        <w:spacing w:after="0" w:line="360" w:lineRule="auto"/>
       </w:pPr>
       <w:r>
         <w:t xml:space="preserve">Generate </w:t>
@@ -948,7 +909,7 @@
           <w:ilvl w:val="0"/>
           <w:numId w:val="8"/>
         </w:numPr>
-        <w:spacing w:line="240" w:lineRule="auto"/>
+        <w:spacing w:after="0" w:line="360" w:lineRule="auto"/>
       </w:pPr>
       <w:r>
         <w:t>Normalize test data</w:t>
@@ -961,25 +922,16 @@
           <w:ilvl w:val="0"/>
           <w:numId w:val="8"/>
         </w:numPr>
-        <w:spacing w:line="240" w:lineRule="auto"/>
-      </w:pPr>
-      <w:r>
-        <w:t xml:space="preserve">Create </w:t>
-      </w:r>
-      <w:r>
-        <w:t xml:space="preserve">Confusion </w:t>
+        <w:spacing w:after="0" w:line="360" w:lineRule="auto"/>
+      </w:pPr>
+      <w:r>
+        <w:t xml:space="preserve">Create Confusion </w:t>
       </w:r>
       <w:r>
         <w:t>m</w:t>
       </w:r>
       <w:r>
-        <w:t xml:space="preserve">atrix </w:t>
-      </w:r>
-      <w:r>
-        <w:t xml:space="preserve">for </w:t>
-      </w:r>
-      <w:r>
-        <w:t xml:space="preserve">ML </w:t>
+        <w:t xml:space="preserve">atrix for ML </w:t>
       </w:r>
       <w:r>
         <w:t>m</w:t>
@@ -995,7 +947,7 @@
           <w:ilvl w:val="0"/>
           <w:numId w:val="8"/>
         </w:numPr>
-        <w:spacing w:line="240" w:lineRule="auto"/>
+        <w:spacing w:after="0" w:line="360" w:lineRule="auto"/>
       </w:pPr>
       <w:r>
         <w:t xml:space="preserve">Compare </w:t>
@@ -1014,7 +966,7 @@
           <w:ilvl w:val="1"/>
           <w:numId w:val="7"/>
         </w:numPr>
-        <w:spacing w:line="240" w:lineRule="auto"/>
+        <w:spacing w:after="0" w:line="360" w:lineRule="auto"/>
       </w:pPr>
       <w:r>
         <w:t>Accuracy</w:t>
@@ -1027,7 +979,7 @@
           <w:ilvl w:val="1"/>
           <w:numId w:val="7"/>
         </w:numPr>
-        <w:spacing w:line="240" w:lineRule="auto"/>
+        <w:spacing w:after="0" w:line="360" w:lineRule="auto"/>
       </w:pPr>
       <w:r>
         <w:t>Precision</w:t>
@@ -1040,7 +992,7 @@
           <w:ilvl w:val="1"/>
           <w:numId w:val="7"/>
         </w:numPr>
-        <w:spacing w:line="240" w:lineRule="auto"/>
+        <w:spacing w:after="0" w:line="360" w:lineRule="auto"/>
       </w:pPr>
       <w:r>
         <w:t>Recall</w:t>
@@ -1053,7 +1005,7 @@
           <w:ilvl w:val="1"/>
           <w:numId w:val="7"/>
         </w:numPr>
-        <w:spacing w:line="240" w:lineRule="auto"/>
+        <w:spacing w:after="0" w:line="360" w:lineRule="auto"/>
       </w:pPr>
       <w:r>
         <w:t>F1-Score</w:t>
@@ -1066,30 +1018,15 @@
           <w:ilvl w:val="0"/>
           <w:numId w:val="8"/>
         </w:numPr>
-        <w:spacing w:line="240" w:lineRule="auto"/>
-      </w:pPr>
-      <w:r>
-        <w:t xml:space="preserve">Compare </w:t>
-      </w:r>
-      <w:r>
-        <w:t>t</w:t>
-      </w:r>
-      <w:r>
-        <w:t xml:space="preserve">raining </w:t>
-      </w:r>
-      <w:r>
-        <w:t>t</w:t>
-      </w:r>
-      <w:r>
-        <w:t>ime</w:t>
-      </w:r>
-      <w:r>
-        <w:t xml:space="preserve"> with Optimal/Greedy methods</w:t>
-      </w:r>
-    </w:p>
-    <w:p>
-      <w:pPr>
-        <w:spacing w:line="240" w:lineRule="auto"/>
+        <w:spacing w:after="0" w:line="360" w:lineRule="auto"/>
+      </w:pPr>
+      <w:r>
+        <w:t>Compare training time with Optimal/Greedy methods</w:t>
+      </w:r>
+    </w:p>
+    <w:p>
+      <w:pPr>
+        <w:spacing w:after="0" w:line="360" w:lineRule="auto"/>
         <w:rPr>
           <w:b/>
           <w:bCs/>
@@ -1110,7 +1047,7 @@
           <w:ilvl w:val="0"/>
           <w:numId w:val="9"/>
         </w:numPr>
-        <w:spacing w:line="240" w:lineRule="auto"/>
+        <w:spacing w:after="0" w:line="360" w:lineRule="auto"/>
       </w:pPr>
       <w:r>
         <w:t>Data sets:</w:t>
@@ -1123,7 +1060,7 @@
           <w:ilvl w:val="1"/>
           <w:numId w:val="9"/>
         </w:numPr>
-        <w:spacing w:line="240" w:lineRule="auto"/>
+        <w:spacing w:after="0" w:line="360" w:lineRule="auto"/>
       </w:pPr>
       <w:r>
         <w:t>Twitter</w:t>
@@ -1136,13 +1073,11 @@
           <w:ilvl w:val="1"/>
           <w:numId w:val="9"/>
         </w:numPr>
-        <w:spacing w:line="240" w:lineRule="auto"/>
-      </w:pPr>
-      <w:proofErr w:type="spellStart"/>
+        <w:spacing w:after="0" w:line="360" w:lineRule="auto"/>
+      </w:pPr>
       <w:r>
         <w:t>Epinions</w:t>
       </w:r>
-      <w:proofErr w:type="spellEnd"/>
     </w:p>
     <w:p>
       <w:pPr>
@@ -1151,7 +1086,7 @@
           <w:ilvl w:val="1"/>
           <w:numId w:val="9"/>
         </w:numPr>
-        <w:spacing w:line="240" w:lineRule="auto"/>
+        <w:spacing w:after="0" w:line="360" w:lineRule="auto"/>
       </w:pPr>
       <w:r>
         <w:t>Actor Network</w:t>
@@ -1164,7 +1099,7 @@
           <w:ilvl w:val="1"/>
           <w:numId w:val="9"/>
         </w:numPr>
-        <w:spacing w:line="240" w:lineRule="auto"/>
+        <w:spacing w:after="0" w:line="360" w:lineRule="auto"/>
       </w:pPr>
       <w:r>
         <w:t>Other recommended networks</w:t>
@@ -1177,7 +1112,7 @@
           <w:ilvl w:val="0"/>
           <w:numId w:val="9"/>
         </w:numPr>
-        <w:spacing w:line="240" w:lineRule="auto"/>
+        <w:spacing w:after="0" w:line="360" w:lineRule="auto"/>
       </w:pPr>
       <w:r>
         <w:t>Classify influential nodes via ML models</w:t>
@@ -1190,7 +1125,7 @@
           <w:ilvl w:val="0"/>
           <w:numId w:val="9"/>
         </w:numPr>
-        <w:spacing w:line="240" w:lineRule="auto"/>
+        <w:spacing w:after="0" w:line="360" w:lineRule="auto"/>
       </w:pPr>
       <w:r>
         <w:t>Classify influential nodes via Heuristics</w:t>
@@ -1198,15 +1133,13 @@
     </w:p>
     <w:p>
       <w:pPr>
-        <w:spacing w:line="240" w:lineRule="auto"/>
-      </w:pPr>
-    </w:p>
-    <w:p>
-      <w:pPr>
-        <w:spacing w:line="240" w:lineRule="auto"/>
-      </w:pPr>
-      <w:bookmarkStart w:id="0" w:name="_GoBack"/>
-      <w:bookmarkEnd w:id="0"/>
+        <w:spacing w:after="0" w:line="360" w:lineRule="auto"/>
+      </w:pPr>
+    </w:p>
+    <w:p>
+      <w:pPr>
+        <w:spacing w:after="0" w:line="360" w:lineRule="auto"/>
+      </w:pPr>
     </w:p>
     <w:sectPr>
       <w:type w:val="continuous"/>
@@ -2526,6 +2459,7 @@
   <w:style w:type="character" w:default="1" w:styleId="DefaultParagraphFont">
     <w:name w:val="Default Paragraph Font"/>
     <w:uiPriority w:val="1"/>
+    <w:semiHidden/>
     <w:unhideWhenUsed/>
   </w:style>
   <w:style w:type="table" w:default="1" w:styleId="TableNormal">

</xml_diff>